<commit_message>
Add post; add theme; add plausible
</commit_message>
<xml_diff>
--- a/docs/4-open-science/index.docx
+++ b/docs/4-open-science/index.docx
@@ -1518,25 +1518,6 @@
       <w:jc w:val="center"/>
     </w:pPr>
   </w:style>
-  <w:style w:customStyle="1" w:styleId="AbstractTitle" w:type="paragraph">
-    <w:name w:val="Abstract Title"/>
-    <w:basedOn w:val="Normal"/>
-    <w:next w:val="Abstract"/>
-    <w:qFormat/>
-    <w:pPr>
-      <w:keepNext/>
-      <w:keepLines/>
-      <w:jc w:val="center"/>
-      <w:spacing w:after="0" w:before="300"/>
-    </w:pPr>
-    <w:rPr>
-      <w:sz w:val="20"/>
-      <w:szCs w:val="20"/>
-      <w:b/>
-      <w:color w:val="345A8A"/>
-      &gt;
-    </w:rPr>
-  </w:style>
   <w:style w:customStyle="1" w:styleId="Abstract" w:type="paragraph">
     <w:name w:val="Abstract"/>
     <w:basedOn w:val="Normal"/>
@@ -1545,7 +1526,7 @@
     <w:pPr>
       <w:keepNext/>
       <w:keepLines/>
-      <w:spacing w:after="300" w:before="100"/>
+      <w:spacing w:after="300" w:before="300"/>
     </w:pPr>
     <w:rPr>
       <w:sz w:val="20"/>

</xml_diff>